<commit_message>
weekend + seminar pcni
</commit_message>
<xml_diff>
--- a/Academic Skills and Thesis/Assignments/Assignment 1/The Moral Dilemas of Historians - JYRoig.docx
+++ b/Academic Skills and Thesis/Assignments/Assignment 1/The Moral Dilemas of Historians - JYRoig.docx
@@ -13,35 +13,13 @@
         <w:rPr>
           <w:rFonts w:ascii="Times New Roman" w:hAnsi="Times New Roman" w:cs="Times New Roman"/>
         </w:rPr>
-        <w:t xml:space="preserve">The Moral </w:t>
-      </w:r>
-      <w:proofErr w:type="spellStart"/>
-      <w:r>
-        <w:rPr>
-          <w:rFonts w:ascii="Times New Roman" w:hAnsi="Times New Roman" w:cs="Times New Roman"/>
-        </w:rPr>
-        <w:t>Dilemas</w:t>
-      </w:r>
-      <w:proofErr w:type="spellEnd"/>
-      <w:r>
-        <w:rPr>
-          <w:rFonts w:ascii="Times New Roman" w:hAnsi="Times New Roman" w:cs="Times New Roman"/>
-        </w:rPr>
-        <w:t xml:space="preserve"> of Historians – </w:t>
-      </w:r>
-      <w:proofErr w:type="spellStart"/>
-      <w:r>
-        <w:rPr>
-          <w:rFonts w:ascii="Times New Roman" w:hAnsi="Times New Roman" w:cs="Times New Roman"/>
-        </w:rPr>
-        <w:t>JYRoig</w:t>
-      </w:r>
-      <w:proofErr w:type="spellEnd"/>
-      <w:r>
-        <w:rPr>
-          <w:rFonts w:ascii="Times New Roman" w:hAnsi="Times New Roman" w:cs="Times New Roman"/>
-        </w:rPr>
         <w:t xml:space="preserve"> </w:t>
+      </w:r>
+      <w:r>
+        <w:rPr>
+          <w:rFonts w:ascii="Times New Roman" w:hAnsi="Times New Roman" w:cs="Times New Roman"/>
+        </w:rPr>
+        <w:t xml:space="preserve">The Moral Dilemas of Historians – JYRoig </w:t>
       </w:r>
     </w:p>
     <w:p>
@@ -83,55 +61,7 @@
         <w:rPr>
           <w:rFonts w:ascii="Times New Roman" w:hAnsi="Times New Roman" w:cs="Times New Roman"/>
         </w:rPr>
-        <w:t xml:space="preserve"> However</w:t>
-      </w:r>
-      <w:r>
-        <w:rPr>
-          <w:rFonts w:ascii="Times New Roman" w:hAnsi="Times New Roman" w:cs="Times New Roman"/>
-        </w:rPr>
-        <w:t xml:space="preserve">, </w:t>
-      </w:r>
-      <w:r>
-        <w:rPr>
-          <w:rFonts w:ascii="Times New Roman" w:hAnsi="Times New Roman" w:cs="Times New Roman"/>
-        </w:rPr>
-        <w:t>nowadays</w:t>
-      </w:r>
-      <w:r>
-        <w:rPr>
-          <w:rFonts w:ascii="Times New Roman" w:hAnsi="Times New Roman" w:cs="Times New Roman"/>
-        </w:rPr>
-        <w:t xml:space="preserve">, </w:t>
-      </w:r>
-      <w:r>
-        <w:rPr>
-          <w:rFonts w:ascii="Times New Roman" w:hAnsi="Times New Roman" w:cs="Times New Roman"/>
-        </w:rPr>
-        <w:t>the interaction has become ever more stark</w:t>
-      </w:r>
-      <w:r>
-        <w:rPr>
-          <w:rFonts w:ascii="Times New Roman" w:hAnsi="Times New Roman" w:cs="Times New Roman"/>
-        </w:rPr>
-        <w:t>. Particularly,</w:t>
-      </w:r>
-      <w:r>
-        <w:rPr>
-          <w:rFonts w:ascii="Times New Roman" w:hAnsi="Times New Roman" w:cs="Times New Roman"/>
-        </w:rPr>
-        <w:t xml:space="preserve"> under the Trump presidency</w:t>
-      </w:r>
-      <w:r>
-        <w:rPr>
-          <w:rFonts w:ascii="Times New Roman" w:hAnsi="Times New Roman" w:cs="Times New Roman"/>
-        </w:rPr>
-        <w:t>, t</w:t>
-      </w:r>
-      <w:r>
-        <w:rPr>
-          <w:rFonts w:ascii="Times New Roman" w:hAnsi="Times New Roman" w:cs="Times New Roman"/>
-        </w:rPr>
-        <w:t>he field of history has become a battleground. This is exemplified by the 1766 project that Trump championed. A response to the 1619 project, the 1766 project aimed to provide a "patriotic education".</w:t>
+        <w:t xml:space="preserve"> However, nowadays, the interaction has become ever more stark. Particularly, under the Trump presidency, the field of history has become a battleground. This is exemplified by the 1766 project that Trump championed. A response to the 1619 project, the 1766 project aimed to provide a "patriotic education".</w:t>
       </w:r>
       <w:r>
         <w:rPr>
@@ -144,13 +74,7 @@
         <w:rPr>
           <w:rFonts w:ascii="Times New Roman" w:hAnsi="Times New Roman" w:cs="Times New Roman"/>
         </w:rPr>
-        <w:t xml:space="preserve"> The publishing and endorsement of the 1766 project demonstrates the politicization of history</w:t>
-      </w:r>
-      <w:r>
-        <w:rPr>
-          <w:rFonts w:ascii="Times New Roman" w:hAnsi="Times New Roman" w:cs="Times New Roman"/>
-        </w:rPr>
-        <w:t xml:space="preserve">. </w:t>
+        <w:t xml:space="preserve"> The publishing and endorsement of the 1766 project demonstrates the politicization of history. </w:t>
       </w:r>
       <w:r>
         <w:rPr>
@@ -223,31 +147,39 @@
         <w:rPr>
           <w:rFonts w:ascii="Times New Roman" w:hAnsi="Times New Roman" w:cs="Times New Roman"/>
         </w:rPr>
-        <w:t>demonstrates a common attitude among the field</w:t>
-      </w:r>
-      <w:r>
-        <w:rPr>
-          <w:rFonts w:ascii="Times New Roman" w:hAnsi="Times New Roman" w:cs="Times New Roman"/>
-        </w:rPr>
-        <w:t xml:space="preserve">; </w:t>
-      </w:r>
-      <w:r>
-        <w:rPr>
-          <w:rFonts w:ascii="Times New Roman" w:hAnsi="Times New Roman" w:cs="Times New Roman"/>
-        </w:rPr>
-        <w:t xml:space="preserve">there is a social responsibility to combat misinformation. </w:t>
-      </w:r>
-      <w:r>
-        <w:rPr>
-          <w:rFonts w:ascii="Times New Roman" w:hAnsi="Times New Roman" w:cs="Times New Roman"/>
-        </w:rPr>
-        <w:t>Another issue with misinformation is its presence amongst the public</w:t>
-      </w:r>
-      <w:r>
-        <w:rPr>
-          <w:rFonts w:ascii="Times New Roman" w:hAnsi="Times New Roman" w:cs="Times New Roman"/>
-        </w:rPr>
-        <w:t>. The example of Charlottesville is one of the most blatant</w:t>
+        <w:t>demonstrates a common attitude among the field; there is a social responsibility to combat misinformation. Another issue with misinformation is its presence amongst the public. The example of Charlottesville is one of the most blatant, however less overt examples abound. A more innocuous example would be the current discourse around traditional gender roles, with republicans harkening to a perceived past where women were subservient and then projecting their preconceptions into the far past. However historical findings indicate that traditional gender roles regarding family are a relatively new phenomena, as seen with professions like brewing</w:t>
+      </w:r>
+      <w:r>
+        <w:rPr>
+          <w:rStyle w:val="EndnoteReference"/>
+          <w:rFonts w:ascii="Times New Roman" w:hAnsi="Times New Roman" w:cs="Times New Roman"/>
+        </w:rPr>
+        <w:endnoteReference w:id="4"/>
+      </w:r>
+      <w:r>
+        <w:rPr>
+          <w:rFonts w:ascii="Times New Roman" w:hAnsi="Times New Roman" w:cs="Times New Roman"/>
+        </w:rPr>
+        <w:t xml:space="preserve"> and farming.</w:t>
+      </w:r>
+      <w:r>
+        <w:rPr>
+          <w:rStyle w:val="EndnoteReference"/>
+          <w:rFonts w:ascii="Times New Roman" w:hAnsi="Times New Roman" w:cs="Times New Roman"/>
+        </w:rPr>
+        <w:endnoteReference w:id="5"/>
+      </w:r>
+      <w:r>
+        <w:rPr>
+          <w:rFonts w:ascii="Times New Roman" w:hAnsi="Times New Roman" w:cs="Times New Roman"/>
+        </w:rPr>
+        <w:t xml:space="preserve"> </w:t>
+      </w:r>
+      <w:r>
+        <w:rPr>
+          <w:rFonts w:ascii="Times New Roman" w:hAnsi="Times New Roman" w:cs="Times New Roman"/>
+        </w:rPr>
+        <w:t>The next issue</w:t>
       </w:r>
       <w:r>
         <w:rPr>
@@ -259,75 +191,73 @@
         <w:rPr>
           <w:rFonts w:ascii="Times New Roman" w:hAnsi="Times New Roman" w:cs="Times New Roman"/>
         </w:rPr>
-        <w:t xml:space="preserve"> however less </w:t>
-      </w:r>
-      <w:r>
-        <w:rPr>
-          <w:rFonts w:ascii="Times New Roman" w:hAnsi="Times New Roman" w:cs="Times New Roman"/>
-        </w:rPr>
-        <w:t xml:space="preserve">overt </w:t>
-      </w:r>
-      <w:r>
-        <w:rPr>
-          <w:rFonts w:ascii="Times New Roman" w:hAnsi="Times New Roman" w:cs="Times New Roman"/>
-        </w:rPr>
-        <w:t xml:space="preserve">examples abound. A more innocuous example would be the current discourse around traditional gender roles, with republicans harkening to a perceived past where women were subservient and </w:t>
-      </w:r>
-      <w:r>
-        <w:rPr>
-          <w:rFonts w:ascii="Times New Roman" w:hAnsi="Times New Roman" w:cs="Times New Roman"/>
-        </w:rPr>
-        <w:t xml:space="preserve">then </w:t>
-      </w:r>
-      <w:r>
-        <w:rPr>
-          <w:rFonts w:ascii="Times New Roman" w:hAnsi="Times New Roman" w:cs="Times New Roman"/>
-        </w:rPr>
-        <w:t xml:space="preserve">projecting </w:t>
-      </w:r>
-      <w:r>
-        <w:rPr>
-          <w:rFonts w:ascii="Times New Roman" w:hAnsi="Times New Roman" w:cs="Times New Roman"/>
-        </w:rPr>
-        <w:t>their preconceptions</w:t>
-      </w:r>
-      <w:r>
-        <w:rPr>
-          <w:rFonts w:ascii="Times New Roman" w:hAnsi="Times New Roman" w:cs="Times New Roman"/>
-        </w:rPr>
-        <w:t xml:space="preserve"> into the far past. However historical findings indicate that traditional gender roles regarding family are a relatively new phenomena, as seen with </w:t>
-      </w:r>
-      <w:r>
-        <w:rPr>
-          <w:rFonts w:ascii="Times New Roman" w:hAnsi="Times New Roman" w:cs="Times New Roman"/>
-        </w:rPr>
-        <w:t xml:space="preserve">professions like </w:t>
-      </w:r>
-      <w:r>
-        <w:rPr>
-          <w:rFonts w:ascii="Times New Roman" w:hAnsi="Times New Roman" w:cs="Times New Roman"/>
-        </w:rPr>
-        <w:t>brewing</w:t>
-      </w:r>
-      <w:r>
-        <w:rPr>
-          <w:rStyle w:val="EndnoteReference"/>
-          <w:rFonts w:ascii="Times New Roman" w:hAnsi="Times New Roman" w:cs="Times New Roman"/>
-        </w:rPr>
-        <w:endnoteReference w:id="4"/>
-      </w:r>
-      <w:r>
-        <w:rPr>
-          <w:rFonts w:ascii="Times New Roman" w:hAnsi="Times New Roman" w:cs="Times New Roman"/>
-        </w:rPr>
-        <w:t xml:space="preserve"> and farming.</w:t>
-      </w:r>
-      <w:r>
-        <w:rPr>
-          <w:rStyle w:val="EndnoteReference"/>
-          <w:rFonts w:ascii="Times New Roman" w:hAnsi="Times New Roman" w:cs="Times New Roman"/>
-        </w:rPr>
-        <w:endnoteReference w:id="5"/>
+        <w:t xml:space="preserve"> which is related closely with lying</w:t>
+      </w:r>
+      <w:r>
+        <w:rPr>
+          <w:rFonts w:ascii="Times New Roman" w:hAnsi="Times New Roman" w:cs="Times New Roman"/>
+        </w:rPr>
+        <w:t>,</w:t>
+      </w:r>
+      <w:r>
+        <w:rPr>
+          <w:rFonts w:ascii="Times New Roman" w:hAnsi="Times New Roman" w:cs="Times New Roman"/>
+        </w:rPr>
+        <w:t xml:space="preserve"> is the </w:t>
+      </w:r>
+      <w:r>
+        <w:rPr>
+          <w:rFonts w:ascii="Times New Roman" w:hAnsi="Times New Roman" w:cs="Times New Roman"/>
+        </w:rPr>
+        <w:t>discourse surrounding</w:t>
+      </w:r>
+      <w:r>
+        <w:rPr>
+          <w:rFonts w:ascii="Times New Roman" w:hAnsi="Times New Roman" w:cs="Times New Roman"/>
+        </w:rPr>
+        <w:t xml:space="preserve"> Holocaust denial.</w:t>
+      </w:r>
+      <w:r>
+        <w:rPr>
+          <w:rFonts w:ascii="Times New Roman" w:hAnsi="Times New Roman" w:cs="Times New Roman"/>
+        </w:rPr>
+        <w:fldChar w:fldCharType="begin"/>
+      </w:r>
+      <w:r>
+        <w:rPr>
+          <w:rFonts w:ascii="Times New Roman" w:hAnsi="Times New Roman" w:cs="Times New Roman"/>
+        </w:rPr>
+        <w:instrText xml:space="preserve"> NOTEREF _Ref177287359 \f \h </w:instrText>
+      </w:r>
+      <w:r>
+        <w:rPr>
+          <w:rFonts w:ascii="Times New Roman" w:hAnsi="Times New Roman" w:cs="Times New Roman"/>
+        </w:rPr>
+        <w:instrText xml:space="preserve"> \* MERGEFORMAT </w:instrText>
+      </w:r>
+      <w:r>
+        <w:rPr>
+          <w:rFonts w:ascii="Times New Roman" w:hAnsi="Times New Roman" w:cs="Times New Roman"/>
+        </w:rPr>
+      </w:r>
+      <w:r>
+        <w:rPr>
+          <w:rFonts w:ascii="Times New Roman" w:hAnsi="Times New Roman" w:cs="Times New Roman"/>
+        </w:rPr>
+        <w:fldChar w:fldCharType="separate"/>
+      </w:r>
+      <w:r>
+        <w:rPr>
+          <w:rStyle w:val="FootnoteReference"/>
+          <w:rFonts w:ascii="Times New Roman" w:hAnsi="Times New Roman" w:cs="Times New Roman"/>
+        </w:rPr>
+        <w:t>1</w:t>
+      </w:r>
+      <w:r>
+        <w:rPr>
+          <w:rFonts w:ascii="Times New Roman" w:hAnsi="Times New Roman" w:cs="Times New Roman"/>
+        </w:rPr>
+        <w:fldChar w:fldCharType="end"/>
       </w:r>
       <w:r>
         <w:rPr>
@@ -339,116 +269,13 @@
         <w:rPr>
           <w:rFonts w:ascii="Times New Roman" w:hAnsi="Times New Roman" w:cs="Times New Roman"/>
         </w:rPr>
-        <w:t>The next issue</w:t>
-      </w:r>
-      <w:r>
-        <w:rPr>
-          <w:rFonts w:ascii="Times New Roman" w:hAnsi="Times New Roman" w:cs="Times New Roman"/>
-        </w:rPr>
-        <w:t>,</w:t>
-      </w:r>
-      <w:r>
-        <w:rPr>
-          <w:rFonts w:ascii="Times New Roman" w:hAnsi="Times New Roman" w:cs="Times New Roman"/>
-        </w:rPr>
-        <w:t xml:space="preserve"> which is related closely with lying</w:t>
-      </w:r>
-      <w:r>
-        <w:rPr>
-          <w:rFonts w:ascii="Times New Roman" w:hAnsi="Times New Roman" w:cs="Times New Roman"/>
-        </w:rPr>
-        <w:t>,</w:t>
-      </w:r>
-      <w:r>
-        <w:rPr>
-          <w:rFonts w:ascii="Times New Roman" w:hAnsi="Times New Roman" w:cs="Times New Roman"/>
-        </w:rPr>
-        <w:t xml:space="preserve"> is the </w:t>
-      </w:r>
-      <w:r>
-        <w:rPr>
-          <w:rFonts w:ascii="Times New Roman" w:hAnsi="Times New Roman" w:cs="Times New Roman"/>
-        </w:rPr>
-        <w:t>discourse surrounding</w:t>
-      </w:r>
-      <w:r>
-        <w:rPr>
-          <w:rFonts w:ascii="Times New Roman" w:hAnsi="Times New Roman" w:cs="Times New Roman"/>
-        </w:rPr>
-        <w:t xml:space="preserve"> Holocaust denial.</w:t>
-      </w:r>
-      <w:r>
-        <w:rPr>
-          <w:rFonts w:ascii="Times New Roman" w:hAnsi="Times New Roman" w:cs="Times New Roman"/>
-        </w:rPr>
-        <w:fldChar w:fldCharType="begin"/>
-      </w:r>
-      <w:r>
-        <w:rPr>
-          <w:rFonts w:ascii="Times New Roman" w:hAnsi="Times New Roman" w:cs="Times New Roman"/>
-        </w:rPr>
-        <w:instrText xml:space="preserve"> NOTEREF _Ref177287359 \f \h </w:instrText>
-      </w:r>
-      <w:r>
-        <w:rPr>
-          <w:rFonts w:ascii="Times New Roman" w:hAnsi="Times New Roman" w:cs="Times New Roman"/>
-        </w:rPr>
-      </w:r>
-      <w:r>
-        <w:rPr>
-          <w:rFonts w:ascii="Times New Roman" w:hAnsi="Times New Roman" w:cs="Times New Roman"/>
-        </w:rPr>
-        <w:instrText xml:space="preserve"> \* MERGEFORMAT </w:instrText>
-      </w:r>
-      <w:r>
-        <w:rPr>
-          <w:rFonts w:ascii="Times New Roman" w:hAnsi="Times New Roman" w:cs="Times New Roman"/>
-        </w:rPr>
-        <w:fldChar w:fldCharType="separate"/>
-      </w:r>
-      <w:r>
-        <w:rPr>
-          <w:rStyle w:val="FootnoteReference"/>
-          <w:rFonts w:ascii="Times New Roman" w:hAnsi="Times New Roman" w:cs="Times New Roman"/>
-        </w:rPr>
-        <w:t>1</w:t>
-      </w:r>
-      <w:r>
-        <w:rPr>
-          <w:rFonts w:ascii="Times New Roman" w:hAnsi="Times New Roman" w:cs="Times New Roman"/>
-        </w:rPr>
-        <w:fldChar w:fldCharType="end"/>
-      </w:r>
-      <w:r>
-        <w:rPr>
-          <w:rFonts w:ascii="Times New Roman" w:hAnsi="Times New Roman" w:cs="Times New Roman"/>
-        </w:rPr>
-        <w:t xml:space="preserve"> </w:t>
-      </w:r>
-      <w:r>
-        <w:rPr>
-          <w:rFonts w:ascii="Times New Roman" w:hAnsi="Times New Roman" w:cs="Times New Roman"/>
-        </w:rPr>
-        <w:t xml:space="preserve">The current debate with the </w:t>
-      </w:r>
-      <w:proofErr w:type="spellStart"/>
-      <w:r>
-        <w:rPr>
-          <w:rFonts w:ascii="Times New Roman" w:hAnsi="Times New Roman" w:cs="Times New Roman"/>
-        </w:rPr>
-        <w:t>AfD</w:t>
-      </w:r>
-      <w:proofErr w:type="spellEnd"/>
-      <w:r>
-        <w:rPr>
-          <w:rFonts w:ascii="Times New Roman" w:hAnsi="Times New Roman" w:cs="Times New Roman"/>
-        </w:rPr>
-        <w:t xml:space="preserve"> in Germany posits an interesting dilemma and a possible failure on the part of historians. A failure to properly communicate with both the politicians and public. </w:t>
+        <w:t xml:space="preserve">The current debate with the AfD in Germany posits an interesting dilemma and a possible failure on the part of historians. A failure to properly communicate with both the politicians and public. </w:t>
       </w:r>
     </w:p>
     <w:p>
       <w:pPr>
         <w:spacing w:line="360" w:lineRule="auto"/>
+        <w:ind w:firstLine="720"/>
         <w:rPr>
           <w:rFonts w:ascii="Times New Roman" w:hAnsi="Times New Roman" w:cs="Times New Roman"/>
         </w:rPr>
@@ -517,17 +344,17 @@
         <w:rPr>
           <w:rFonts w:ascii="Times New Roman" w:hAnsi="Times New Roman" w:cs="Times New Roman"/>
         </w:rPr>
-      </w:r>
-      <w:r>
-        <w:rPr>
-          <w:rFonts w:ascii="Times New Roman" w:hAnsi="Times New Roman" w:cs="Times New Roman"/>
-        </w:rPr>
         <w:instrText xml:space="preserve"> \* MERGEFORMAT </w:instrText>
       </w:r>
       <w:r>
         <w:rPr>
           <w:rFonts w:ascii="Times New Roman" w:hAnsi="Times New Roman" w:cs="Times New Roman"/>
         </w:rPr>
+      </w:r>
+      <w:r>
+        <w:rPr>
+          <w:rFonts w:ascii="Times New Roman" w:hAnsi="Times New Roman" w:cs="Times New Roman"/>
+        </w:rPr>
         <w:fldChar w:fldCharType="separate"/>
       </w:r>
       <w:r>
@@ -583,42 +410,14 @@
         <w:rPr>
           <w:rFonts w:ascii="Times New Roman" w:hAnsi="Times New Roman" w:cs="Times New Roman"/>
         </w:rPr>
-        <w:t xml:space="preserve">. While misinformation is communicated with more speed, information has never been easier to access. </w:t>
-      </w:r>
-      <w:proofErr w:type="spellStart"/>
-      <w:r>
-        <w:rPr>
-          <w:rFonts w:ascii="Times New Roman" w:hAnsi="Times New Roman" w:cs="Times New Roman"/>
-        </w:rPr>
-        <w:t>Youtube</w:t>
-      </w:r>
-      <w:proofErr w:type="spellEnd"/>
-      <w:r>
-        <w:rPr>
-          <w:rFonts w:ascii="Times New Roman" w:hAnsi="Times New Roman" w:cs="Times New Roman"/>
-        </w:rPr>
-        <w:t xml:space="preserve">, </w:t>
-      </w:r>
-      <w:proofErr w:type="spellStart"/>
-      <w:r>
-        <w:rPr>
-          <w:rFonts w:ascii="Times New Roman" w:hAnsi="Times New Roman" w:cs="Times New Roman"/>
-        </w:rPr>
-        <w:t>Tiktok</w:t>
-      </w:r>
-      <w:proofErr w:type="spellEnd"/>
-      <w:r>
-        <w:rPr>
-          <w:rFonts w:ascii="Times New Roman" w:hAnsi="Times New Roman" w:cs="Times New Roman"/>
-        </w:rPr>
-        <w:t xml:space="preserve"> and Instagram are platforms ideal for information exchange. It is important to take into account that both TikTok and Instagram communicate bite-sized </w:t>
+        <w:t xml:space="preserve">. While misinformation is communicated with more speed, information has never been easier to access. Youtube, Tiktok and Instagram are platforms ideal for information exchange. It is important to take into account that both TikTok and Instagram </w:t>
       </w:r>
       <w:r>
         <w:rPr>
           <w:rFonts w:ascii="Times New Roman" w:hAnsi="Times New Roman" w:cs="Times New Roman"/>
         </w:rPr>
         <w:lastRenderedPageBreak/>
-        <w:t xml:space="preserve">information, therefore the objective should be to spark curiosity and not outright provide </w:t>
+        <w:t xml:space="preserve">communicate bite-sized information, therefore the objective should be to spark curiosity and not outright provide </w:t>
       </w:r>
       <w:r>
         <w:rPr>
@@ -850,13 +649,8 @@
       <w:r>
         <w:t xml:space="preserve"> </w:t>
       </w:r>
-      <w:proofErr w:type="spellStart"/>
-      <w:r>
-        <w:t>Dietler</w:t>
-      </w:r>
-      <w:proofErr w:type="spellEnd"/>
-      <w:r>
-        <w:t xml:space="preserve">, Michael. 2006. “Alcohol: Anthropological/Archaeological Perspectives.” </w:t>
+      <w:r>
+        <w:t xml:space="preserve">Dietler, Michael. 2006. “Alcohol: Anthropological/Archaeological Perspectives.” </w:t>
       </w:r>
       <w:r>
         <w:rPr>
@@ -1582,6 +1376,7 @@
   <w:style w:type="character" w:default="1" w:styleId="DefaultParagraphFont">
     <w:name w:val="Default Paragraph Font"/>
     <w:uiPriority w:val="1"/>
+    <w:semiHidden/>
     <w:unhideWhenUsed/>
   </w:style>
   <w:style w:type="table" w:default="1" w:styleId="TableNormal">

</xml_diff>